<commit_message>
Updated Role and Responsiblities of Principal
</commit_message>
<xml_diff>
--- a/Resume.docx
+++ b/Resume.docx
@@ -159,654 +159,6 @@
         </w:rPr>
       </w:pPr>
     </w:p>
-    <w:tbl>
-      <w:tblPr>
-        <w:tblW w:w="0" w:type="auto"/>
-        <w:tblLook w:val="0000" w:firstRow="0" w:lastRow="0" w:firstColumn="0" w:lastColumn="0" w:noHBand="0" w:noVBand="0"/>
-      </w:tblPr>
-      <w:tblGrid>
-        <w:gridCol w:w="9576"/>
-      </w:tblGrid>
-      <w:tr>
-        <w:trPr>
-          <w:cantSplit/>
-          <w:trHeight w:val="80"/>
-        </w:trPr>
-        <w:tc>
-          <w:tcPr>
-            <w:tcW w:w="0" w:type="auto"/>
-          </w:tcPr>
-          <w:p>
-            <w:pPr>
-              <w:pStyle w:val="ResSectionHeader"/>
-              <w:jc w:val="both"/>
-              <w:rPr>
-                <w:rFonts w:cs="Arial"/>
-              </w:rPr>
-            </w:pPr>
-            <w:r>
-              <w:rPr>
-                <w:rFonts w:cs="Arial"/>
-              </w:rPr>
-              <w:t>Summa</w:t>
-            </w:r>
-            <w:permStart w:id="328402634" w:edGrp="everyone"/>
-            <w:r>
-              <w:rPr>
-                <w:rFonts w:cs="Arial"/>
-              </w:rPr>
-              <w:t>rry</w:t>
-            </w:r>
-            <w:permEnd w:id="328402634"/>
-            <w:r>
-              <w:rPr>
-                <w:rFonts w:cs="Arial"/>
-              </w:rPr>
-              <w:t xml:space="preserve"> of Experience and Qualifications</w:t>
-            </w:r>
-          </w:p>
-          <w:p>
-            <w:pPr>
-              <w:pStyle w:val="ResSectionHeader"/>
-              <w:jc w:val="both"/>
-              <w:rPr>
-                <w:rFonts w:cs="Arial"/>
-              </w:rPr>
-            </w:pPr>
-          </w:p>
-          <w:p>
-            <w:pPr>
-              <w:pStyle w:val="ResSectionHeader"/>
-              <w:jc w:val="both"/>
-              <w:rPr>
-                <w:rFonts w:cs="Arial"/>
-                <w:b w:val="0"/>
-              </w:rPr>
-            </w:pPr>
-            <w:proofErr w:type="spellStart"/>
-            <w:r>
-              <w:rPr>
-                <w:rFonts w:cs="Arial"/>
-                <w:b w:val="0"/>
-              </w:rPr>
-              <w:t>Archit</w:t>
-            </w:r>
-            <w:proofErr w:type="spellEnd"/>
-            <w:r>
-              <w:rPr>
-                <w:rFonts w:cs="Arial"/>
-                <w:b w:val="0"/>
-              </w:rPr>
-              <w:t xml:space="preserve"> has</w:t>
-            </w:r>
-            <w:r>
-              <w:rPr>
-                <w:rFonts w:cs="Arial"/>
-                <w:b w:val="0"/>
-              </w:rPr>
-              <w:t xml:space="preserve"> total 3 </w:t>
-            </w:r>
-            <w:r>
-              <w:rPr>
-                <w:rFonts w:cs="Arial"/>
-                <w:b w:val="0"/>
-              </w:rPr>
-              <w:t>years and 9</w:t>
-            </w:r>
-            <w:r>
-              <w:rPr>
-                <w:rFonts w:cs="Arial"/>
-                <w:b w:val="0"/>
-              </w:rPr>
-              <w:t xml:space="preserve"> months of expe</w:t>
-            </w:r>
-            <w:r>
-              <w:rPr>
-                <w:rFonts w:cs="Arial"/>
-                <w:b w:val="0"/>
-              </w:rPr>
-              <w:t>rience in the industry out of which</w:t>
-            </w:r>
-            <w:r>
-              <w:rPr>
-                <w:rFonts w:cs="Arial"/>
-                <w:b w:val="0"/>
-              </w:rPr>
-              <w:t xml:space="preserve"> 3 years and 5</w:t>
-            </w:r>
-            <w:r>
-              <w:rPr>
-                <w:rFonts w:cs="Arial"/>
-                <w:b w:val="0"/>
-              </w:rPr>
-              <w:t xml:space="preserve"> months of experience working in RPA technology using various tools.</w:t>
-            </w:r>
-          </w:p>
-          <w:p>
-            <w:pPr>
-              <w:pStyle w:val="ResSectionHeader"/>
-              <w:jc w:val="both"/>
-              <w:rPr>
-                <w:rFonts w:cs="Arial"/>
-                <w:b w:val="0"/>
-              </w:rPr>
-            </w:pPr>
-            <w:r>
-              <w:rPr>
-                <w:rFonts w:cs="Arial"/>
-                <w:b w:val="0"/>
-              </w:rPr>
-              <w:t>H</w:t>
-            </w:r>
-            <w:r>
-              <w:rPr>
-                <w:rFonts w:cs="Arial"/>
-                <w:b w:val="0"/>
-              </w:rPr>
-              <w:t>e</w:t>
-            </w:r>
-            <w:r>
-              <w:rPr>
-                <w:rFonts w:cs="Arial"/>
-                <w:b w:val="0"/>
-              </w:rPr>
-              <w:t xml:space="preserve"> hold valuable experience automating medium to complex processes using </w:t>
-            </w:r>
-            <w:proofErr w:type="spellStart"/>
-            <w:r>
-              <w:rPr>
-                <w:rFonts w:cs="Arial"/>
-                <w:b w:val="0"/>
-              </w:rPr>
-              <w:t>UiPath</w:t>
-            </w:r>
-            <w:proofErr w:type="spellEnd"/>
-            <w:r>
-              <w:rPr>
-                <w:rFonts w:cs="Arial"/>
-                <w:b w:val="0"/>
-              </w:rPr>
-              <w:t xml:space="preserve"> and Automation anywhere tool</w:t>
-            </w:r>
-            <w:r>
-              <w:rPr>
-                <w:rFonts w:cs="Arial"/>
-                <w:b w:val="0"/>
-              </w:rPr>
-              <w:t>,</w:t>
-            </w:r>
-            <w:r>
-              <w:rPr>
-                <w:rFonts w:cs="Arial"/>
-                <w:b w:val="0"/>
-              </w:rPr>
-              <w:t xml:space="preserve"> consisting</w:t>
-            </w:r>
-            <w:r>
-              <w:rPr>
-                <w:rFonts w:cs="Arial"/>
-                <w:b w:val="0"/>
-              </w:rPr>
-              <w:t xml:space="preserve"> of</w:t>
-            </w:r>
-            <w:r>
-              <w:rPr>
-                <w:rFonts w:cs="Arial"/>
-                <w:b w:val="0"/>
-              </w:rPr>
-              <w:t xml:space="preserve"> web application,</w:t>
-            </w:r>
-            <w:r>
-              <w:rPr>
-                <w:rFonts w:cs="Arial"/>
-                <w:b w:val="0"/>
-              </w:rPr>
-              <w:t xml:space="preserve"> desktop applications,</w:t>
-            </w:r>
-            <w:r>
-              <w:rPr>
-                <w:rFonts w:cs="Arial"/>
-                <w:b w:val="0"/>
-              </w:rPr>
-              <w:t xml:space="preserve"> Terminal application, SAP, Excel</w:t>
-            </w:r>
-            <w:r>
-              <w:rPr>
-                <w:rFonts w:cs="Arial"/>
-                <w:b w:val="0"/>
-              </w:rPr>
-              <w:t xml:space="preserve"> ,PDF ,OCR </w:t>
-            </w:r>
-            <w:r>
-              <w:rPr>
-                <w:rFonts w:cs="Arial"/>
-                <w:b w:val="0"/>
-              </w:rPr>
-              <w:t>,</w:t>
-            </w:r>
-            <w:r>
-              <w:rPr>
-                <w:rFonts w:cs="Arial"/>
-                <w:b w:val="0"/>
-              </w:rPr>
-              <w:t>Word,</w:t>
-            </w:r>
-            <w:r>
-              <w:rPr>
-                <w:rFonts w:cs="Arial"/>
-                <w:b w:val="0"/>
-              </w:rPr>
-              <w:t xml:space="preserve"> Mail and Citrix automation.</w:t>
-            </w:r>
-          </w:p>
-          <w:p>
-            <w:pPr>
-              <w:pStyle w:val="ResSectionHeader"/>
-              <w:jc w:val="both"/>
-              <w:rPr>
-                <w:rFonts w:cs="Arial"/>
-                <w:b w:val="0"/>
-              </w:rPr>
-            </w:pPr>
-            <w:r>
-              <w:rPr>
-                <w:rFonts w:cs="Arial"/>
-                <w:b w:val="0"/>
-              </w:rPr>
-              <w:t>H</w:t>
-            </w:r>
-            <w:r>
-              <w:rPr>
-                <w:rFonts w:cs="Arial"/>
-                <w:b w:val="0"/>
-              </w:rPr>
-              <w:t>e has</w:t>
-            </w:r>
-            <w:r>
-              <w:rPr>
-                <w:rFonts w:cs="Arial"/>
-                <w:b w:val="0"/>
-              </w:rPr>
-              <w:t xml:space="preserve"> </w:t>
-            </w:r>
-            <w:r>
-              <w:rPr>
-                <w:rFonts w:cs="Arial"/>
-                <w:b w:val="0"/>
-              </w:rPr>
-              <w:t>hands</w:t>
-            </w:r>
-            <w:r>
-              <w:rPr>
-                <w:rFonts w:cs="Arial"/>
-                <w:b w:val="0"/>
-              </w:rPr>
-              <w:t xml:space="preserve"> </w:t>
-            </w:r>
-            <w:r>
-              <w:rPr>
-                <w:rFonts w:cs="Arial"/>
-                <w:b w:val="0"/>
-              </w:rPr>
-              <w:t>on experience</w:t>
-            </w:r>
-            <w:r>
-              <w:rPr>
-                <w:rFonts w:cs="Arial"/>
-                <w:b w:val="0"/>
-              </w:rPr>
-              <w:t xml:space="preserve"> on C#</w:t>
-            </w:r>
-            <w:r>
-              <w:rPr>
-                <w:rFonts w:cs="Arial"/>
-                <w:b w:val="0"/>
-              </w:rPr>
-              <w:t xml:space="preserve"> which helps him</w:t>
-            </w:r>
-            <w:r>
-              <w:rPr>
-                <w:rFonts w:cs="Arial"/>
-                <w:b w:val="0"/>
-              </w:rPr>
-              <w:t xml:space="preserve"> </w:t>
-            </w:r>
-            <w:r>
-              <w:rPr>
-                <w:rFonts w:cs="Arial"/>
-                <w:b w:val="0"/>
-              </w:rPr>
-              <w:t>build</w:t>
-            </w:r>
-            <w:r>
-              <w:rPr>
-                <w:rFonts w:cs="Arial"/>
-                <w:b w:val="0"/>
-              </w:rPr>
-              <w:t>ing</w:t>
-            </w:r>
-            <w:r>
-              <w:rPr>
-                <w:rFonts w:cs="Arial"/>
-                <w:b w:val="0"/>
-              </w:rPr>
-              <w:t xml:space="preserve"> DLL</w:t>
-            </w:r>
-            <w:r>
-              <w:rPr>
-                <w:rFonts w:cs="Arial"/>
-                <w:b w:val="0"/>
-              </w:rPr>
-              <w:t>s</w:t>
-            </w:r>
-            <w:r>
-              <w:rPr>
-                <w:rFonts w:cs="Arial"/>
-                <w:b w:val="0"/>
-              </w:rPr>
-              <w:t xml:space="preserve"> to </w:t>
-            </w:r>
-            <w:r>
-              <w:rPr>
-                <w:rFonts w:cs="Arial"/>
-                <w:b w:val="0"/>
-              </w:rPr>
-              <w:t>create common utilities</w:t>
-            </w:r>
-            <w:r>
-              <w:rPr>
-                <w:rFonts w:cs="Arial"/>
-                <w:b w:val="0"/>
-              </w:rPr>
-              <w:t xml:space="preserve"> for his current organization</w:t>
-            </w:r>
-            <w:r>
-              <w:rPr>
-                <w:rFonts w:cs="Arial"/>
-                <w:b w:val="0"/>
-              </w:rPr>
-              <w:t xml:space="preserve"> which</w:t>
-            </w:r>
-            <w:r>
-              <w:rPr>
-                <w:rFonts w:cs="Arial"/>
-                <w:b w:val="0"/>
-              </w:rPr>
-              <w:t xml:space="preserve"> can be consumed by</w:t>
-            </w:r>
-            <w:r>
-              <w:rPr>
-                <w:rFonts w:cs="Arial"/>
-                <w:b w:val="0"/>
-              </w:rPr>
-              <w:t xml:space="preserve"> both RPA tools </w:t>
-            </w:r>
-            <w:proofErr w:type="spellStart"/>
-            <w:r>
-              <w:rPr>
-                <w:rFonts w:cs="Arial"/>
-                <w:b w:val="0"/>
-              </w:rPr>
-              <w:t>i.e</w:t>
-            </w:r>
-            <w:proofErr w:type="spellEnd"/>
-            <w:r>
-              <w:rPr>
-                <w:rFonts w:cs="Arial"/>
-                <w:b w:val="0"/>
-              </w:rPr>
-              <w:t xml:space="preserve"> </w:t>
-            </w:r>
-            <w:proofErr w:type="spellStart"/>
-            <w:r>
-              <w:rPr>
-                <w:rFonts w:cs="Arial"/>
-                <w:b w:val="0"/>
-              </w:rPr>
-              <w:t>UiPath</w:t>
-            </w:r>
-            <w:proofErr w:type="spellEnd"/>
-            <w:r>
-              <w:rPr>
-                <w:rFonts w:cs="Arial"/>
-                <w:b w:val="0"/>
-              </w:rPr>
-              <w:t xml:space="preserve"> and Automation Anywhere.</w:t>
-            </w:r>
-          </w:p>
-          <w:p>
-            <w:pPr>
-              <w:pStyle w:val="ResSectionHeader"/>
-              <w:jc w:val="both"/>
-              <w:rPr>
-                <w:rFonts w:cs="Arial"/>
-                <w:b w:val="0"/>
-              </w:rPr>
-            </w:pPr>
-            <w:r>
-              <w:rPr>
-                <w:rFonts w:cs="Arial"/>
-                <w:b w:val="0"/>
-              </w:rPr>
-              <w:t>H</w:t>
-            </w:r>
-            <w:r>
-              <w:rPr>
-                <w:rFonts w:cs="Arial"/>
-                <w:b w:val="0"/>
-              </w:rPr>
-              <w:t>e has</w:t>
-            </w:r>
-            <w:r>
-              <w:rPr>
-                <w:rFonts w:cs="Arial"/>
-                <w:b w:val="0"/>
-              </w:rPr>
-              <w:t xml:space="preserve"> sound knowledge of </w:t>
-            </w:r>
-            <w:r>
-              <w:rPr>
-                <w:rFonts w:cs="Arial"/>
-                <w:b w:val="0"/>
-              </w:rPr>
-              <w:t>Ap</w:t>
-            </w:r>
-            <w:r>
-              <w:rPr>
-                <w:rFonts w:cs="Arial"/>
-                <w:b w:val="0"/>
-              </w:rPr>
-              <w:t>plication Server, Web Server,</w:t>
-            </w:r>
-            <w:r>
-              <w:rPr>
-                <w:rFonts w:cs="Arial"/>
-                <w:b w:val="0"/>
-              </w:rPr>
-              <w:t xml:space="preserve"> Database server</w:t>
-            </w:r>
-            <w:r>
-              <w:rPr>
-                <w:rFonts w:cs="Arial"/>
-                <w:b w:val="0"/>
-              </w:rPr>
-              <w:t xml:space="preserve"> and batch programming</w:t>
-            </w:r>
-            <w:r>
-              <w:rPr>
-                <w:rFonts w:cs="Arial"/>
-                <w:b w:val="0"/>
-              </w:rPr>
-              <w:t xml:space="preserve"> which helped him being t</w:t>
-            </w:r>
-            <w:bookmarkStart w:id="2" w:name="_GoBack"/>
-            <w:bookmarkEnd w:id="2"/>
-            <w:r>
-              <w:rPr>
-                <w:rFonts w:cs="Arial"/>
-                <w:b w:val="0"/>
-              </w:rPr>
-              <w:t xml:space="preserve">he team player in process of setting up </w:t>
-            </w:r>
-            <w:proofErr w:type="spellStart"/>
-            <w:r>
-              <w:rPr>
-                <w:rFonts w:cs="Arial"/>
-                <w:b w:val="0"/>
-              </w:rPr>
-              <w:t>UiPath</w:t>
-            </w:r>
-            <w:proofErr w:type="spellEnd"/>
-            <w:r>
-              <w:rPr>
-                <w:rFonts w:cs="Arial"/>
-                <w:b w:val="0"/>
-              </w:rPr>
-              <w:t xml:space="preserve"> in his current organization and Upgrading the version of Automation Anywhere tool to 11.3.0.0 from 10.5.</w:t>
-            </w:r>
-          </w:p>
-          <w:p>
-            <w:pPr>
-              <w:pStyle w:val="ResSectionHeader"/>
-              <w:jc w:val="both"/>
-              <w:rPr>
-                <w:rFonts w:cs="Arial"/>
-                <w:b w:val="0"/>
-              </w:rPr>
-            </w:pPr>
-            <w:r>
-              <w:rPr>
-                <w:rFonts w:cs="Arial"/>
-                <w:b w:val="0"/>
-              </w:rPr>
-              <w:t>He has good knowledge of SQL Database Server and has experience on working with PL/</w:t>
-            </w:r>
-            <w:proofErr w:type="spellStart"/>
-            <w:r>
-              <w:rPr>
-                <w:rFonts w:cs="Arial"/>
-                <w:b w:val="0"/>
-              </w:rPr>
-              <w:t>Sql</w:t>
-            </w:r>
-            <w:proofErr w:type="spellEnd"/>
-            <w:r>
-              <w:rPr>
-                <w:rFonts w:cs="Arial"/>
-                <w:b w:val="0"/>
-              </w:rPr>
-              <w:t xml:space="preserve"> which </w:t>
-            </w:r>
-            <w:r>
-              <w:rPr>
-                <w:rFonts w:cs="Arial"/>
-                <w:b w:val="0"/>
-              </w:rPr>
-              <w:t>helps</w:t>
-            </w:r>
-            <w:r>
-              <w:rPr>
-                <w:rFonts w:cs="Arial"/>
-                <w:b w:val="0"/>
-              </w:rPr>
-              <w:t xml:space="preserve"> him to be involved actively in designing a reporting database for RPA team</w:t>
-            </w:r>
-            <w:r>
-              <w:rPr>
-                <w:rFonts w:cs="Arial"/>
-                <w:b w:val="0"/>
-              </w:rPr>
-              <w:t>.</w:t>
-            </w:r>
-            <w:r>
-              <w:rPr>
-                <w:rFonts w:cs="Arial"/>
-                <w:b w:val="0"/>
-              </w:rPr>
-              <w:t xml:space="preserve"> </w:t>
-            </w:r>
-            <w:r>
-              <w:rPr>
-                <w:rFonts w:cs="Arial"/>
-                <w:b w:val="0"/>
-              </w:rPr>
-              <w:t>He created</w:t>
-            </w:r>
-            <w:r>
-              <w:rPr>
-                <w:rFonts w:cs="Arial"/>
-                <w:b w:val="0"/>
-              </w:rPr>
-              <w:t xml:space="preserve"> </w:t>
-            </w:r>
-            <w:proofErr w:type="spellStart"/>
-            <w:r>
-              <w:rPr>
-                <w:rFonts w:cs="Arial"/>
-                <w:b w:val="0"/>
-              </w:rPr>
-              <w:t>dll’s</w:t>
-            </w:r>
-            <w:proofErr w:type="spellEnd"/>
-            <w:r>
-              <w:rPr>
-                <w:rFonts w:cs="Arial"/>
-                <w:b w:val="0"/>
-              </w:rPr>
-              <w:t xml:space="preserve"> in C# for creating common activities for AA and </w:t>
-            </w:r>
-            <w:proofErr w:type="spellStart"/>
-            <w:r>
-              <w:rPr>
-                <w:rFonts w:cs="Arial"/>
-                <w:b w:val="0"/>
-              </w:rPr>
-              <w:t>UiPath</w:t>
-            </w:r>
-            <w:proofErr w:type="spellEnd"/>
-            <w:r>
-              <w:rPr>
-                <w:rFonts w:cs="Arial"/>
-                <w:b w:val="0"/>
-              </w:rPr>
-              <w:t xml:space="preserve"> for reporting purpose.</w:t>
-            </w:r>
-          </w:p>
-          <w:p>
-            <w:pPr>
-              <w:pStyle w:val="ResSectionHeader"/>
-              <w:jc w:val="both"/>
-              <w:rPr>
-                <w:rFonts w:cs="Arial"/>
-              </w:rPr>
-            </w:pPr>
-            <w:r>
-              <w:rPr>
-                <w:rFonts w:cs="Arial"/>
-                <w:b w:val="0"/>
-              </w:rPr>
-              <w:t xml:space="preserve">He has on boarded team about usage of GIT as version control on team foundation server with </w:t>
-            </w:r>
-            <w:proofErr w:type="spellStart"/>
-            <w:r>
-              <w:rPr>
-                <w:rFonts w:cs="Arial"/>
-                <w:b w:val="0"/>
-              </w:rPr>
-              <w:t>UiPath</w:t>
-            </w:r>
-            <w:proofErr w:type="spellEnd"/>
-            <w:r>
-              <w:rPr>
-                <w:rFonts w:cs="Arial"/>
-                <w:b w:val="0"/>
-              </w:rPr>
-              <w:t xml:space="preserve">. </w:t>
-            </w:r>
-          </w:p>
-        </w:tc>
-      </w:tr>
-    </w:tbl>
     <w:p>
       <w:pPr>
         <w:jc w:val="both"/>
@@ -817,8 +169,134 @@
           <w:szCs w:val="20"/>
         </w:rPr>
       </w:pPr>
-      <w:bookmarkStart w:id="3" w:name="PracSummary"/>
-      <w:bookmarkEnd w:id="3"/>
+      <w:bookmarkStart w:id="2" w:name="PracSummary"/>
+      <w:bookmarkEnd w:id="2"/>
+      <w:r>
+        <w:rPr>
+          <w:rFonts w:ascii="Verdana" w:hAnsi="Verdana" w:cs="Arial"/>
+          <w:b/>
+          <w:sz w:val="20"/>
+          <w:szCs w:val="20"/>
+        </w:rPr>
+        <w:t>Summary of Experience and Qualifications</w:t>
+      </w:r>
+    </w:p>
+    <w:p>
+      <w:pPr>
+        <w:jc w:val="both"/>
+        <w:rPr>
+          <w:rFonts w:ascii="Verdana" w:hAnsi="Verdana" w:cs="Arial"/>
+          <w:sz w:val="20"/>
+          <w:szCs w:val="20"/>
+        </w:rPr>
+      </w:pPr>
+      <w:r>
+        <w:rPr>
+          <w:rFonts w:ascii="Verdana" w:hAnsi="Verdana" w:cs="Arial"/>
+          <w:sz w:val="20"/>
+          <w:szCs w:val="20"/>
+        </w:rPr>
+        <w:t xml:space="preserve">Inquisitive and motivated learner with sound knowledge in RPA(Robotic Process Automation) methodologies using tools such as </w:t>
+      </w:r>
+      <w:proofErr w:type="spellStart"/>
+      <w:r>
+        <w:rPr>
+          <w:rFonts w:ascii="Verdana" w:hAnsi="Verdana" w:cs="Arial"/>
+          <w:sz w:val="20"/>
+          <w:szCs w:val="20"/>
+        </w:rPr>
+        <w:t>UiPath</w:t>
+      </w:r>
+      <w:proofErr w:type="spellEnd"/>
+      <w:r>
+        <w:rPr>
+          <w:rFonts w:ascii="Verdana" w:hAnsi="Verdana" w:cs="Arial"/>
+          <w:sz w:val="20"/>
+          <w:szCs w:val="20"/>
+        </w:rPr>
+        <w:t>(Advance level certified), Automation Anywhere and Abby’s Flexi capture with knowledge and experience in building solutions in .Net framework. Rich experience in gaining process excellence in RPA development lifecycle</w:t>
+      </w:r>
+      <w:r>
+        <w:rPr>
+          <w:rFonts w:ascii="Verdana" w:hAnsi="Verdana" w:cs="Arial"/>
+          <w:sz w:val="20"/>
+          <w:szCs w:val="20"/>
+        </w:rPr>
+        <w:t>.</w:t>
+      </w:r>
+    </w:p>
+    <w:p>
+      <w:pPr>
+        <w:jc w:val="both"/>
+        <w:rPr>
+          <w:rFonts w:ascii="Verdana" w:hAnsi="Verdana" w:cs="Arial"/>
+          <w:sz w:val="20"/>
+          <w:szCs w:val="20"/>
+        </w:rPr>
+      </w:pPr>
+    </w:p>
+    <w:p>
+      <w:pPr>
+        <w:jc w:val="both"/>
+        <w:rPr>
+          <w:rFonts w:ascii="Verdana" w:hAnsi="Verdana" w:cs="Arial"/>
+          <w:sz w:val="20"/>
+          <w:szCs w:val="20"/>
+        </w:rPr>
+      </w:pPr>
+      <w:r>
+        <w:rPr>
+          <w:rFonts w:ascii="Verdana" w:hAnsi="Verdana" w:cs="Arial"/>
+          <w:sz w:val="20"/>
+          <w:szCs w:val="20"/>
+        </w:rPr>
+        <w:t xml:space="preserve">Looking </w:t>
+      </w:r>
+      <w:r>
+        <w:rPr>
+          <w:rFonts w:ascii="Verdana" w:hAnsi="Verdana" w:cs="Arial"/>
+          <w:sz w:val="20"/>
+          <w:szCs w:val="20"/>
+        </w:rPr>
+        <w:t>for</w:t>
+      </w:r>
+      <w:r>
+        <w:rPr>
+          <w:rFonts w:ascii="Verdana" w:hAnsi="Verdana" w:cs="Arial"/>
+          <w:sz w:val="20"/>
+          <w:szCs w:val="20"/>
+        </w:rPr>
+        <w:t xml:space="preserve"> </w:t>
+      </w:r>
+      <w:r>
+        <w:rPr>
+          <w:rFonts w:ascii="Verdana" w:hAnsi="Verdana" w:cs="Arial"/>
+          <w:sz w:val="20"/>
+          <w:szCs w:val="20"/>
+        </w:rPr>
+        <w:t>further prospects in the field of RPA and Artificial Intelligence.</w:t>
+      </w:r>
+    </w:p>
+    <w:p>
+      <w:pPr>
+        <w:jc w:val="both"/>
+        <w:rPr>
+          <w:rFonts w:ascii="Verdana" w:hAnsi="Verdana" w:cs="Arial"/>
+          <w:sz w:val="20"/>
+          <w:szCs w:val="20"/>
+        </w:rPr>
+      </w:pPr>
+    </w:p>
+    <w:p>
+      <w:pPr>
+        <w:jc w:val="both"/>
+        <w:rPr>
+          <w:rFonts w:ascii="Verdana" w:hAnsi="Verdana" w:cs="Arial"/>
+          <w:b/>
+          <w:sz w:val="20"/>
+          <w:szCs w:val="20"/>
+        </w:rPr>
+      </w:pPr>
     </w:p>
     <w:p>
       <w:pPr>
@@ -862,19 +340,8 @@
           <w:sz w:val="20"/>
           <w:szCs w:val="20"/>
         </w:rPr>
-        <w:t xml:space="preserve">Principal </w:t>
-      </w:r>
-      <w:proofErr w:type="spellStart"/>
-      <w:r>
-        <w:rPr>
-          <w:rFonts w:ascii="Verdana" w:hAnsi="Verdana" w:cs="Arial"/>
-          <w:b/>
-          <w:sz w:val="20"/>
-          <w:szCs w:val="20"/>
-        </w:rPr>
-        <w:t>Globals</w:t>
-      </w:r>
-      <w:proofErr w:type="spellEnd"/>
+        <w:t>Principal Global</w:t>
+      </w:r>
       <w:r>
         <w:rPr>
           <w:rFonts w:ascii="Verdana" w:hAnsi="Verdana" w:cs="Arial"/>
@@ -1168,6 +635,12 @@
         </w:rPr>
         <w:t>Insurance</w:t>
       </w:r>
+      <w:r>
+        <w:rPr>
+          <w:rFonts w:ascii="Verdana" w:hAnsi="Verdana"/>
+        </w:rPr>
+        <w:t xml:space="preserve"> (Global Internal Alliances)</w:t>
+      </w:r>
     </w:p>
     <w:p>
       <w:pPr>
@@ -1266,9 +739,8 @@
           <w:sz w:val="20"/>
           <w:szCs w:val="20"/>
         </w:rPr>
-        <w:t xml:space="preserve">, Visual Studio, Visual Code, </w:t>
-      </w:r>
-      <w:proofErr w:type="spellStart"/>
+        <w:t>,</w:t>
+      </w:r>
       <w:r>
         <w:rPr>
           <w:rFonts w:ascii="Verdana" w:hAnsi="Verdana"/>
@@ -1276,9 +748,8 @@
           <w:sz w:val="20"/>
           <w:szCs w:val="20"/>
         </w:rPr>
-        <w:t>Sql</w:t>
-      </w:r>
-      <w:proofErr w:type="spellEnd"/>
+        <w:t xml:space="preserve"> Visual Studio, Visual Code, SQL</w:t>
+      </w:r>
       <w:r>
         <w:rPr>
           <w:rFonts w:ascii="Verdana" w:hAnsi="Verdana"/>
@@ -1461,7 +932,75 @@
         <w:rPr>
           <w:rFonts w:ascii="Verdana" w:hAnsi="Verdana"/>
         </w:rPr>
-        <w:t xml:space="preserve">In house RPA Team. We represent RPA team in organization in 2 ways. Firstly, RPA team as Shared Service. Secondly, RPA team as COE. </w:t>
+        <w:t xml:space="preserve">In house RPA Team. We represent RPA team in </w:t>
+      </w:r>
+      <w:r>
+        <w:rPr>
+          <w:rFonts w:ascii="Verdana" w:hAnsi="Verdana"/>
+        </w:rPr>
+        <w:t xml:space="preserve">global scale of </w:t>
+      </w:r>
+      <w:r>
+        <w:rPr>
+          <w:rFonts w:ascii="Verdana" w:hAnsi="Verdana"/>
+        </w:rPr>
+        <w:t>organization in 2 ways. Firstl</w:t>
+      </w:r>
+      <w:r>
+        <w:rPr>
+          <w:rFonts w:ascii="Verdana" w:hAnsi="Verdana"/>
+        </w:rPr>
+        <w:t>y, RPA team as Shared Service and s</w:t>
+      </w:r>
+      <w:r>
+        <w:rPr>
+          <w:rFonts w:ascii="Verdana" w:hAnsi="Verdana"/>
+        </w:rPr>
+        <w:t>econdly, RPA team as C</w:t>
+      </w:r>
+      <w:r>
+        <w:rPr>
+          <w:rFonts w:ascii="Verdana" w:hAnsi="Verdana"/>
+        </w:rPr>
+        <w:t xml:space="preserve">entre </w:t>
+      </w:r>
+      <w:proofErr w:type="gramStart"/>
+      <w:r>
+        <w:rPr>
+          <w:rFonts w:ascii="Verdana" w:hAnsi="Verdana"/>
+        </w:rPr>
+        <w:t>O</w:t>
+      </w:r>
+      <w:r>
+        <w:rPr>
+          <w:rFonts w:ascii="Verdana" w:hAnsi="Verdana"/>
+        </w:rPr>
+        <w:t>f</w:t>
+      </w:r>
+      <w:proofErr w:type="gramEnd"/>
+      <w:r>
+        <w:rPr>
+          <w:rFonts w:ascii="Verdana" w:hAnsi="Verdana"/>
+        </w:rPr>
+        <w:t xml:space="preserve"> </w:t>
+      </w:r>
+      <w:r>
+        <w:rPr>
+          <w:rFonts w:ascii="Verdana" w:hAnsi="Verdana"/>
+        </w:rPr>
+        <w:t>E</w:t>
+      </w:r>
+      <w:r>
+        <w:rPr>
+          <w:rFonts w:ascii="Verdana" w:hAnsi="Verdana"/>
+        </w:rPr>
+        <w:t>xcellence</w:t>
+      </w:r>
+      <w:r>
+        <w:rPr>
+          <w:rFonts w:ascii="Verdana" w:hAnsi="Verdana"/>
+        </w:rPr>
+        <w:t xml:space="preserve">. </w:t>
       </w:r>
     </w:p>
     <w:p>
@@ -1500,8 +1039,22 @@
         <w:rPr>
           <w:rFonts w:ascii="Verdana" w:hAnsi="Verdana"/>
         </w:rPr>
-        <w:lastRenderedPageBreak/>
         <w:t>Process Identification.</w:t>
+      </w:r>
+    </w:p>
+    <w:p>
+      <w:pPr>
+        <w:pStyle w:val="ResExpSummary"/>
+        <w:ind w:left="720"/>
+        <w:rPr>
+          <w:rFonts w:ascii="Verdana" w:hAnsi="Verdana"/>
+        </w:rPr>
+      </w:pPr>
+      <w:r>
+        <w:rPr>
+          <w:rFonts w:ascii="Verdana" w:hAnsi="Verdana"/>
+        </w:rPr>
+        <w:t>Consulting.</w:t>
       </w:r>
     </w:p>
     <w:p>
@@ -1519,7 +1072,7 @@
         <w:rPr>
           <w:rFonts w:ascii="Verdana" w:hAnsi="Verdana"/>
         </w:rPr>
-        <w:t>Consulting.</w:t>
+        <w:t>Automation Feasibility.</w:t>
       </w:r>
     </w:p>
     <w:p>
@@ -1537,24 +1090,6 @@
         <w:rPr>
           <w:rFonts w:ascii="Verdana" w:hAnsi="Verdana"/>
         </w:rPr>
-        <w:t>Automation Feasibility.</w:t>
-      </w:r>
-    </w:p>
-    <w:p>
-      <w:pPr>
-        <w:pStyle w:val="ResExpSummary"/>
-        <w:numPr>
-          <w:ilvl w:val="0"/>
-          <w:numId w:val="16"/>
-        </w:numPr>
-        <w:rPr>
-          <w:rFonts w:ascii="Verdana" w:hAnsi="Verdana"/>
-        </w:rPr>
-      </w:pPr>
-      <w:r>
-        <w:rPr>
-          <w:rFonts w:ascii="Verdana" w:hAnsi="Verdana"/>
-        </w:rPr>
         <w:t>Process Delivery.</w:t>
       </w:r>
     </w:p>
@@ -1590,12 +1125,14 @@
           <w:numId w:val="17"/>
         </w:numPr>
         <w:rPr>
-          <w:rFonts w:ascii="Verdana" w:hAnsi="Verdana"/>
-        </w:rPr>
-      </w:pPr>
-      <w:r>
-        <w:rPr>
-          <w:rFonts w:ascii="Verdana" w:hAnsi="Verdana"/>
+          <w:rFonts w:ascii="Arial" w:hAnsi="Arial"/>
+          <w:bCs/>
+        </w:rPr>
+      </w:pPr>
+      <w:r>
+        <w:rPr>
+          <w:rFonts w:ascii="Arial" w:hAnsi="Arial"/>
+          <w:bCs/>
         </w:rPr>
         <w:t>Innovation</w:t>
       </w:r>
@@ -1608,12 +1145,14 @@
           <w:numId w:val="17"/>
         </w:numPr>
         <w:rPr>
-          <w:rFonts w:ascii="Verdana" w:hAnsi="Verdana"/>
-        </w:rPr>
-      </w:pPr>
-      <w:r>
-        <w:rPr>
-          <w:rFonts w:ascii="Verdana" w:hAnsi="Verdana"/>
+          <w:rFonts w:ascii="Arial" w:hAnsi="Arial"/>
+          <w:bCs/>
+        </w:rPr>
+      </w:pPr>
+      <w:r>
+        <w:rPr>
+          <w:rFonts w:ascii="Arial" w:hAnsi="Arial"/>
+          <w:bCs/>
         </w:rPr>
         <w:t>Process Excellence</w:t>
       </w:r>
@@ -1626,18 +1165,21 @@
           <w:numId w:val="17"/>
         </w:numPr>
         <w:rPr>
-          <w:rFonts w:ascii="Verdana" w:hAnsi="Verdana"/>
-        </w:rPr>
-      </w:pPr>
-      <w:r>
-        <w:rPr>
-          <w:rFonts w:ascii="Verdana" w:hAnsi="Verdana"/>
+          <w:rFonts w:ascii="Arial" w:hAnsi="Arial"/>
+          <w:bCs/>
+        </w:rPr>
+      </w:pPr>
+      <w:r>
+        <w:rPr>
+          <w:rFonts w:ascii="Arial" w:hAnsi="Arial"/>
+          <w:bCs/>
         </w:rPr>
         <w:t>Maintaining Coding Standard</w:t>
       </w:r>
       <w:r>
         <w:rPr>
-          <w:rFonts w:ascii="Verdana" w:hAnsi="Verdana"/>
+          <w:rFonts w:ascii="Arial" w:hAnsi="Arial"/>
+          <w:bCs/>
         </w:rPr>
         <w:t xml:space="preserve"> </w:t>
       </w:r>
@@ -1665,7 +1207,6 @@
     <w:p>
       <w:pPr>
         <w:pStyle w:val="ResExpSummary"/>
-        <w:ind w:firstLine="720"/>
         <w:jc w:val="both"/>
         <w:rPr>
           <w:rFonts w:ascii="Arial" w:hAnsi="Arial"/>
@@ -1685,6 +1226,270 @@
           <w:b/>
         </w:rPr>
         <w:t>:</w:t>
+      </w:r>
+    </w:p>
+    <w:p>
+      <w:pPr>
+        <w:pStyle w:val="ResExpSummary"/>
+        <w:jc w:val="both"/>
+        <w:rPr>
+          <w:rFonts w:ascii="Arial" w:hAnsi="Arial"/>
+          <w:b/>
+        </w:rPr>
+      </w:pPr>
+      <w:r>
+        <w:rPr>
+          <w:rFonts w:ascii="Arial" w:hAnsi="Arial"/>
+          <w:b/>
+        </w:rPr>
+        <w:t>As part of RPA Shared Services Team,</w:t>
+      </w:r>
+    </w:p>
+    <w:p>
+      <w:pPr>
+        <w:pStyle w:val="ResExpSummary"/>
+        <w:numPr>
+          <w:ilvl w:val="0"/>
+          <w:numId w:val="9"/>
+        </w:numPr>
+        <w:jc w:val="both"/>
+        <w:rPr>
+          <w:rFonts w:ascii="Arial" w:hAnsi="Arial"/>
+          <w:b/>
+        </w:rPr>
+      </w:pPr>
+      <w:r>
+        <w:rPr>
+          <w:rFonts w:ascii="Arial" w:hAnsi="Arial"/>
+          <w:bCs/>
+        </w:rPr>
+        <w:t>Provided</w:t>
+      </w:r>
+      <w:r>
+        <w:rPr>
+          <w:rFonts w:ascii="Arial" w:hAnsi="Arial"/>
+          <w:bCs/>
+        </w:rPr>
+        <w:t xml:space="preserve"> automation consulting and solution to </w:t>
+      </w:r>
+      <w:r>
+        <w:rPr>
+          <w:rFonts w:ascii="Arial" w:hAnsi="Arial"/>
+          <w:bCs/>
+        </w:rPr>
+        <w:t>internal</w:t>
+      </w:r>
+      <w:r>
+        <w:rPr>
+          <w:rFonts w:ascii="Arial" w:hAnsi="Arial"/>
+          <w:bCs/>
+        </w:rPr>
+        <w:t xml:space="preserve"> alliance process owners.</w:t>
+      </w:r>
+    </w:p>
+    <w:p>
+      <w:pPr>
+        <w:pStyle w:val="ResExpSummary"/>
+        <w:numPr>
+          <w:ilvl w:val="0"/>
+          <w:numId w:val="9"/>
+        </w:numPr>
+        <w:jc w:val="both"/>
+        <w:rPr>
+          <w:rFonts w:ascii="Arial" w:hAnsi="Arial"/>
+          <w:b/>
+        </w:rPr>
+      </w:pPr>
+      <w:r>
+        <w:rPr>
+          <w:rFonts w:ascii="Arial" w:hAnsi="Arial"/>
+          <w:bCs/>
+        </w:rPr>
+        <w:t>P</w:t>
+      </w:r>
+      <w:r>
+        <w:rPr>
+          <w:rFonts w:ascii="Arial" w:hAnsi="Arial"/>
+          <w:bCs/>
+        </w:rPr>
+        <w:t>erform</w:t>
+      </w:r>
+      <w:r>
+        <w:rPr>
+          <w:rFonts w:ascii="Arial" w:hAnsi="Arial"/>
+          <w:bCs/>
+        </w:rPr>
+        <w:t>ed</w:t>
+      </w:r>
+      <w:r>
+        <w:rPr>
+          <w:rFonts w:ascii="Arial" w:hAnsi="Arial"/>
+          <w:bCs/>
+        </w:rPr>
+        <w:t xml:space="preserve"> feasibility analysis</w:t>
+      </w:r>
+      <w:r>
+        <w:rPr>
+          <w:rFonts w:ascii="Arial" w:hAnsi="Arial"/>
+          <w:bCs/>
+        </w:rPr>
+        <w:t xml:space="preserve"> and tool comparison (i.e. </w:t>
+      </w:r>
+      <w:proofErr w:type="spellStart"/>
+      <w:r>
+        <w:rPr>
+          <w:rFonts w:ascii="Arial" w:hAnsi="Arial"/>
+          <w:bCs/>
+        </w:rPr>
+        <w:t>UiPath</w:t>
+      </w:r>
+      <w:proofErr w:type="spellEnd"/>
+      <w:r>
+        <w:rPr>
+          <w:rFonts w:ascii="Arial" w:hAnsi="Arial"/>
+          <w:bCs/>
+        </w:rPr>
+        <w:t xml:space="preserve"> and Automation Anywhere) on the basis of complexity, object identification and experience.</w:t>
+      </w:r>
+    </w:p>
+    <w:p>
+      <w:pPr>
+        <w:pStyle w:val="ResExpSummary"/>
+        <w:numPr>
+          <w:ilvl w:val="0"/>
+          <w:numId w:val="9"/>
+        </w:numPr>
+        <w:jc w:val="both"/>
+        <w:rPr>
+          <w:rFonts w:ascii="Arial" w:hAnsi="Arial"/>
+          <w:b/>
+        </w:rPr>
+      </w:pPr>
+      <w:r>
+        <w:rPr>
+          <w:rFonts w:ascii="Arial" w:hAnsi="Arial"/>
+          <w:bCs/>
+        </w:rPr>
+        <w:t>D</w:t>
+      </w:r>
+      <w:r>
+        <w:rPr>
+          <w:rFonts w:ascii="Arial" w:hAnsi="Arial"/>
+          <w:bCs/>
+        </w:rPr>
+        <w:t>esign</w:t>
+      </w:r>
+      <w:r>
+        <w:rPr>
+          <w:rFonts w:ascii="Arial" w:hAnsi="Arial"/>
+          <w:bCs/>
+        </w:rPr>
+        <w:t xml:space="preserve"> and configur</w:t>
+      </w:r>
+      <w:r>
+        <w:rPr>
+          <w:rFonts w:ascii="Arial" w:hAnsi="Arial"/>
+          <w:bCs/>
+        </w:rPr>
+        <w:t>e the automation solution for new processes</w:t>
+      </w:r>
+      <w:r>
+        <w:rPr>
+          <w:rFonts w:ascii="Arial" w:hAnsi="Arial"/>
+          <w:bCs/>
+        </w:rPr>
+        <w:t xml:space="preserve"> and provide</w:t>
+      </w:r>
+      <w:r>
+        <w:rPr>
+          <w:rFonts w:ascii="Arial" w:hAnsi="Arial"/>
+          <w:bCs/>
+        </w:rPr>
+        <w:t xml:space="preserve"> solution</w:t>
+      </w:r>
+      <w:r>
+        <w:rPr>
+          <w:rFonts w:ascii="Arial" w:hAnsi="Arial"/>
+          <w:bCs/>
+        </w:rPr>
+        <w:t xml:space="preserve"> documentation</w:t>
+      </w:r>
+      <w:r>
+        <w:rPr>
+          <w:rFonts w:ascii="Arial" w:hAnsi="Arial"/>
+          <w:bCs/>
+        </w:rPr>
+        <w:t>.</w:t>
+      </w:r>
+    </w:p>
+    <w:p>
+      <w:pPr>
+        <w:pStyle w:val="ResExpSummary"/>
+        <w:numPr>
+          <w:ilvl w:val="0"/>
+          <w:numId w:val="9"/>
+        </w:numPr>
+        <w:jc w:val="both"/>
+        <w:rPr>
+          <w:rFonts w:ascii="Arial" w:hAnsi="Arial"/>
+          <w:b/>
+        </w:rPr>
+      </w:pPr>
+      <w:r>
+        <w:rPr>
+          <w:rFonts w:ascii="Arial" w:hAnsi="Arial"/>
+          <w:bCs/>
+        </w:rPr>
+        <w:t>Re-engineered autom</w:t>
+      </w:r>
+      <w:r>
+        <w:rPr>
+          <w:rFonts w:ascii="Arial" w:hAnsi="Arial"/>
+          <w:bCs/>
+        </w:rPr>
+        <w:t>ated processes for different b</w:t>
+      </w:r>
+      <w:r>
+        <w:rPr>
+          <w:rFonts w:ascii="Arial" w:hAnsi="Arial"/>
+          <w:bCs/>
+        </w:rPr>
+        <w:t>usiness units by accumulating change requests and process enhancements.</w:t>
+      </w:r>
+    </w:p>
+    <w:p>
+      <w:pPr>
+        <w:pStyle w:val="ResExpSummary"/>
+        <w:numPr>
+          <w:ilvl w:val="0"/>
+          <w:numId w:val="9"/>
+        </w:numPr>
+        <w:jc w:val="both"/>
+        <w:rPr>
+          <w:rFonts w:ascii="Arial" w:hAnsi="Arial"/>
+          <w:b/>
+        </w:rPr>
+      </w:pPr>
+      <w:r>
+        <w:rPr>
+          <w:rFonts w:ascii="Arial" w:hAnsi="Arial"/>
+          <w:bCs/>
+        </w:rPr>
+        <w:t>Onboarding process owners with the usage of bots and providing user manual</w:t>
+      </w:r>
+      <w:r>
+        <w:rPr>
+          <w:rFonts w:ascii="Arial" w:hAnsi="Arial"/>
+          <w:bCs/>
+        </w:rPr>
+        <w:t xml:space="preserve"> document</w:t>
+      </w:r>
+      <w:r>
+        <w:rPr>
+          <w:rFonts w:ascii="Arial" w:hAnsi="Arial"/>
+          <w:bCs/>
+        </w:rPr>
+        <w:t xml:space="preserve"> for further reference.</w:t>
       </w:r>
     </w:p>
     <w:p>
@@ -1693,14 +1498,410 @@
         <w:ind w:left="720"/>
         <w:jc w:val="both"/>
         <w:rPr>
-          <w:rFonts w:ascii="Verdana" w:hAnsi="Verdana"/>
-        </w:rPr>
-      </w:pPr>
-      <w:r>
-        <w:rPr>
-          <w:rFonts w:ascii="Verdana" w:hAnsi="Verdana"/>
+          <w:rFonts w:ascii="Arial" w:hAnsi="Arial"/>
+          <w:b/>
+        </w:rPr>
+      </w:pPr>
+    </w:p>
+    <w:p>
+      <w:pPr>
+        <w:pStyle w:val="ResExpSummary"/>
+        <w:jc w:val="both"/>
+        <w:rPr>
+          <w:rFonts w:ascii="Arial" w:hAnsi="Arial"/>
+          <w:b/>
+        </w:rPr>
+      </w:pPr>
+      <w:r>
+        <w:rPr>
+          <w:rFonts w:ascii="Arial" w:hAnsi="Arial"/>
+          <w:b/>
+        </w:rPr>
+        <w:t xml:space="preserve">As part of RPA </w:t>
+      </w:r>
+      <w:r>
+        <w:rPr>
+          <w:rFonts w:ascii="Arial" w:hAnsi="Arial"/>
+          <w:b/>
+        </w:rPr>
+        <w:t>COE (Center Of Excellence) Team</w:t>
+      </w:r>
+      <w:r>
+        <w:rPr>
+          <w:rFonts w:ascii="Arial" w:hAnsi="Arial"/>
+          <w:b/>
+        </w:rPr>
+        <w:t>,</w:t>
+      </w:r>
+    </w:p>
+    <w:p>
+      <w:pPr>
+        <w:pStyle w:val="ResExpSummary"/>
+        <w:numPr>
+          <w:ilvl w:val="0"/>
+          <w:numId w:val="9"/>
+        </w:numPr>
+        <w:jc w:val="both"/>
+        <w:rPr>
+          <w:rFonts w:ascii="Arial" w:hAnsi="Arial"/>
+          <w:bCs/>
+        </w:rPr>
+      </w:pPr>
+      <w:r>
+        <w:rPr>
+          <w:rFonts w:ascii="Arial" w:hAnsi="Arial"/>
+          <w:bCs/>
+        </w:rPr>
+        <w:t>Sound knowledge of Application Server, Web Server, Database server and batch programming which helped him being the team player</w:t>
+      </w:r>
+      <w:bookmarkStart w:id="3" w:name="_GoBack"/>
+      <w:bookmarkEnd w:id="3"/>
+      <w:r>
+        <w:rPr>
+          <w:rFonts w:ascii="Arial" w:hAnsi="Arial"/>
+          <w:bCs/>
+        </w:rPr>
+        <w:t xml:space="preserve"> in process of setting up </w:t>
+      </w:r>
+      <w:proofErr w:type="spellStart"/>
+      <w:r>
+        <w:rPr>
+          <w:rFonts w:ascii="Arial" w:hAnsi="Arial"/>
+          <w:bCs/>
+        </w:rPr>
+        <w:t>UiPath</w:t>
+      </w:r>
+      <w:proofErr w:type="spellEnd"/>
+      <w:r>
+        <w:rPr>
+          <w:rFonts w:ascii="Arial" w:hAnsi="Arial"/>
+          <w:bCs/>
+        </w:rPr>
+        <w:t xml:space="preserve"> in his current organization and Upgrading the version of Automation Anywhere tool to 11.3.0.0 from 10.5.</w:t>
+      </w:r>
+    </w:p>
+    <w:p>
+      <w:pPr>
+        <w:pStyle w:val="ResExpSummary"/>
+        <w:numPr>
+          <w:ilvl w:val="0"/>
+          <w:numId w:val="9"/>
+        </w:numPr>
+        <w:jc w:val="both"/>
+        <w:rPr>
+          <w:rFonts w:ascii="Arial" w:hAnsi="Arial"/>
+          <w:bCs/>
+        </w:rPr>
+      </w:pPr>
+      <w:r>
+        <w:rPr>
+          <w:rFonts w:ascii="Arial" w:hAnsi="Arial"/>
+          <w:bCs/>
+        </w:rPr>
+        <w:t>Due to sound knowledge of SQL Database Server and has experience on working with PL/</w:t>
+      </w:r>
+      <w:proofErr w:type="spellStart"/>
+      <w:r>
+        <w:rPr>
+          <w:rFonts w:ascii="Arial" w:hAnsi="Arial"/>
+          <w:bCs/>
+        </w:rPr>
+        <w:t>Sql</w:t>
+      </w:r>
+      <w:proofErr w:type="spellEnd"/>
+      <w:r>
+        <w:rPr>
+          <w:rFonts w:ascii="Arial" w:hAnsi="Arial"/>
+          <w:bCs/>
+        </w:rPr>
+        <w:t xml:space="preserve"> which helps him to be involved actively in designing a repor</w:t>
+      </w:r>
+      <w:r>
+        <w:rPr>
+          <w:rFonts w:ascii="Arial" w:hAnsi="Arial"/>
+          <w:bCs/>
+        </w:rPr>
+        <w:t>ting database for RPA team.</w:t>
+      </w:r>
+    </w:p>
+    <w:p>
+      <w:pPr>
+        <w:pStyle w:val="ResExpSummary"/>
+        <w:numPr>
+          <w:ilvl w:val="0"/>
+          <w:numId w:val="9"/>
+        </w:numPr>
+        <w:jc w:val="both"/>
+        <w:rPr>
+          <w:rFonts w:ascii="Arial" w:hAnsi="Arial"/>
+          <w:bCs/>
+        </w:rPr>
+      </w:pPr>
+      <w:r>
+        <w:rPr>
+          <w:rFonts w:ascii="Arial" w:hAnsi="Arial"/>
+          <w:bCs/>
+        </w:rPr>
+        <w:t xml:space="preserve">Developed .net </w:t>
+      </w:r>
+      <w:proofErr w:type="gramStart"/>
+      <w:r>
+        <w:rPr>
+          <w:rFonts w:ascii="Arial" w:hAnsi="Arial"/>
+          <w:bCs/>
+        </w:rPr>
+        <w:t>DLL(</w:t>
+      </w:r>
+      <w:proofErr w:type="gramEnd"/>
+      <w:r>
+        <w:rPr>
+          <w:rFonts w:ascii="Arial" w:hAnsi="Arial"/>
+          <w:bCs/>
+        </w:rPr>
+        <w:t>dynamic Link libraries) which provide cross tool compatibility for logging and reporting activities and common utilities</w:t>
+      </w:r>
+      <w:r>
+        <w:rPr>
+          <w:rFonts w:ascii="Arial" w:hAnsi="Arial"/>
+          <w:bCs/>
+        </w:rPr>
+        <w:t xml:space="preserve"> </w:t>
+      </w:r>
+      <w:r>
+        <w:rPr>
+          <w:rFonts w:ascii="Arial" w:hAnsi="Arial"/>
+          <w:bCs/>
+        </w:rPr>
+        <w:t xml:space="preserve">on </w:t>
+      </w:r>
+      <w:proofErr w:type="spellStart"/>
+      <w:r>
+        <w:rPr>
+          <w:rFonts w:ascii="Arial" w:hAnsi="Arial"/>
+          <w:bCs/>
+        </w:rPr>
+        <w:t>UiPath</w:t>
+      </w:r>
+      <w:proofErr w:type="spellEnd"/>
+      <w:r>
+        <w:rPr>
+          <w:rFonts w:ascii="Arial" w:hAnsi="Arial"/>
+          <w:bCs/>
+        </w:rPr>
+        <w:t xml:space="preserve"> and Automation Anywhere</w:t>
+      </w:r>
+      <w:r>
+        <w:rPr>
+          <w:rFonts w:ascii="Arial" w:hAnsi="Arial"/>
+          <w:bCs/>
         </w:rPr>
         <w:t>.</w:t>
+      </w:r>
+    </w:p>
+    <w:p>
+      <w:pPr>
+        <w:pStyle w:val="ResExpSummary"/>
+        <w:numPr>
+          <w:ilvl w:val="0"/>
+          <w:numId w:val="9"/>
+        </w:numPr>
+        <w:jc w:val="both"/>
+        <w:rPr>
+          <w:rFonts w:ascii="Arial" w:hAnsi="Arial"/>
+          <w:bCs/>
+        </w:rPr>
+      </w:pPr>
+      <w:r>
+        <w:rPr>
+          <w:rFonts w:ascii="Arial" w:hAnsi="Arial"/>
+          <w:bCs/>
+        </w:rPr>
+        <w:t xml:space="preserve">Created and maintained documentation on </w:t>
+      </w:r>
+      <w:proofErr w:type="spellStart"/>
+      <w:r>
+        <w:rPr>
+          <w:rFonts w:ascii="Arial" w:hAnsi="Arial"/>
+          <w:bCs/>
+        </w:rPr>
+        <w:t>UiPath</w:t>
+      </w:r>
+      <w:proofErr w:type="spellEnd"/>
+      <w:r>
+        <w:rPr>
+          <w:rFonts w:ascii="Arial" w:hAnsi="Arial"/>
+          <w:bCs/>
+        </w:rPr>
+        <w:t xml:space="preserve"> standards as per organization needs and requirements.</w:t>
+      </w:r>
+    </w:p>
+    <w:p>
+      <w:pPr>
+        <w:pStyle w:val="ResExpSummary"/>
+        <w:numPr>
+          <w:ilvl w:val="0"/>
+          <w:numId w:val="9"/>
+        </w:numPr>
+        <w:jc w:val="both"/>
+        <w:rPr>
+          <w:rFonts w:ascii="Arial" w:hAnsi="Arial"/>
+          <w:bCs/>
+        </w:rPr>
+      </w:pPr>
+      <w:r>
+        <w:rPr>
+          <w:rFonts w:ascii="Arial" w:hAnsi="Arial"/>
+          <w:bCs/>
+        </w:rPr>
+        <w:t>Introduced Idea of Self-Testing bot and Implemented successfully.</w:t>
+      </w:r>
+    </w:p>
+    <w:p>
+      <w:pPr>
+        <w:pStyle w:val="ResExpSummary"/>
+        <w:numPr>
+          <w:ilvl w:val="0"/>
+          <w:numId w:val="9"/>
+        </w:numPr>
+        <w:jc w:val="both"/>
+        <w:rPr>
+          <w:rFonts w:ascii="Arial" w:hAnsi="Arial"/>
+          <w:bCs/>
+        </w:rPr>
+      </w:pPr>
+      <w:r>
+        <w:rPr>
+          <w:rFonts w:ascii="Arial" w:hAnsi="Arial"/>
+          <w:bCs/>
+        </w:rPr>
+        <w:t xml:space="preserve">On Boarded team using team sessions, on basic tools and techniques like DOM </w:t>
+      </w:r>
+      <w:proofErr w:type="spellStart"/>
+      <w:r>
+        <w:rPr>
+          <w:rFonts w:ascii="Arial" w:hAnsi="Arial"/>
+          <w:bCs/>
+        </w:rPr>
+        <w:t>XPath</w:t>
+      </w:r>
+      <w:proofErr w:type="spellEnd"/>
+      <w:r>
+        <w:rPr>
+          <w:rFonts w:ascii="Arial" w:hAnsi="Arial"/>
+          <w:bCs/>
+        </w:rPr>
+        <w:t xml:space="preserve">, regular expression, API usage for automation, </w:t>
+      </w:r>
+      <w:proofErr w:type="spellStart"/>
+      <w:r>
+        <w:rPr>
+          <w:rFonts w:ascii="Arial" w:hAnsi="Arial"/>
+          <w:bCs/>
+        </w:rPr>
+        <w:t>UiPath</w:t>
+      </w:r>
+      <w:proofErr w:type="spellEnd"/>
+      <w:r>
+        <w:rPr>
+          <w:rFonts w:ascii="Arial" w:hAnsi="Arial"/>
+          <w:bCs/>
+        </w:rPr>
+        <w:t xml:space="preserve"> Tool, VBA editor, </w:t>
+      </w:r>
+      <w:proofErr w:type="spellStart"/>
+      <w:r>
+        <w:rPr>
+          <w:rFonts w:ascii="Arial" w:hAnsi="Arial"/>
+          <w:bCs/>
+        </w:rPr>
+        <w:t>Git</w:t>
+      </w:r>
+      <w:proofErr w:type="spellEnd"/>
+      <w:r>
+        <w:rPr>
+          <w:rFonts w:ascii="Arial" w:hAnsi="Arial"/>
+          <w:bCs/>
+        </w:rPr>
+        <w:t xml:space="preserve"> repository and LINQ queries.</w:t>
+      </w:r>
+    </w:p>
+    <w:p>
+      <w:pPr>
+        <w:pStyle w:val="ResExpSummary"/>
+        <w:numPr>
+          <w:ilvl w:val="0"/>
+          <w:numId w:val="9"/>
+        </w:numPr>
+        <w:jc w:val="both"/>
+        <w:rPr>
+          <w:rFonts w:ascii="Arial" w:hAnsi="Arial"/>
+          <w:bCs/>
+        </w:rPr>
+      </w:pPr>
+      <w:r>
+        <w:rPr>
+          <w:rFonts w:ascii="Arial" w:hAnsi="Arial"/>
+          <w:bCs/>
+        </w:rPr>
+        <w:t>Provided Contact Center POC, Which uses JS desktop application</w:t>
+      </w:r>
+      <w:r>
+        <w:rPr>
+          <w:rFonts w:ascii="Arial" w:hAnsi="Arial"/>
+          <w:bCs/>
+        </w:rPr>
+        <w:t xml:space="preserve"> and Queue Mechanism to</w:t>
+      </w:r>
+      <w:r>
+        <w:rPr>
+          <w:rFonts w:ascii="Arial" w:hAnsi="Arial"/>
+          <w:bCs/>
+        </w:rPr>
+        <w:t xml:space="preserve"> </w:t>
+      </w:r>
+      <w:r>
+        <w:rPr>
+          <w:rFonts w:ascii="Arial" w:hAnsi="Arial"/>
+          <w:bCs/>
+        </w:rPr>
+        <w:t>process requests effectively.</w:t>
+      </w:r>
+    </w:p>
+    <w:p>
+      <w:pPr>
+        <w:pStyle w:val="ResExpSummary"/>
+        <w:numPr>
+          <w:ilvl w:val="0"/>
+          <w:numId w:val="9"/>
+        </w:numPr>
+        <w:jc w:val="both"/>
+        <w:rPr>
+          <w:rFonts w:ascii="Arial" w:hAnsi="Arial"/>
+          <w:bCs/>
+        </w:rPr>
+      </w:pPr>
+      <w:r>
+        <w:rPr>
+          <w:rFonts w:ascii="Arial" w:hAnsi="Arial"/>
+          <w:bCs/>
+        </w:rPr>
+        <w:t xml:space="preserve">Provided POC on Usage of task scheduler with </w:t>
+      </w:r>
+      <w:proofErr w:type="spellStart"/>
+      <w:r>
+        <w:rPr>
+          <w:rFonts w:ascii="Arial" w:hAnsi="Arial"/>
+          <w:bCs/>
+        </w:rPr>
+        <w:t>UiPath</w:t>
+      </w:r>
+      <w:proofErr w:type="spellEnd"/>
+      <w:r>
+        <w:rPr>
+          <w:rFonts w:ascii="Arial" w:hAnsi="Arial"/>
+          <w:bCs/>
+        </w:rPr>
+        <w:t>. So That Attended Bot Licenses can be used effectively.</w:t>
       </w:r>
     </w:p>
     <w:p>
@@ -2168,6 +2369,7 @@
         <w:rPr>
           <w:rFonts w:ascii="Verdana" w:hAnsi="Verdana"/>
         </w:rPr>
+        <w:lastRenderedPageBreak/>
         <w:t>Analyze business requirements, analyze business process flows, and analyze integration requirements related to business at high level and detail level.</w:t>
       </w:r>
     </w:p>
@@ -2379,7 +2581,6 @@
           <w:color w:val="000000" w:themeColor="text1"/>
           <w:lang w:eastAsia="ja-JP"/>
         </w:rPr>
-        <w:lastRenderedPageBreak/>
         <w:t>Achievements:</w:t>
       </w:r>
     </w:p>
@@ -2448,19 +2649,11 @@
           <w:rFonts w:ascii="Verdana" w:hAnsi="Verdana"/>
         </w:rPr>
       </w:pPr>
-      <w:proofErr w:type="gramStart"/>
-      <w:r>
-        <w:rPr>
-          <w:rFonts w:ascii="Verdana" w:hAnsi="Verdana"/>
-        </w:rPr>
-        <w:t>Responsibly handled Production Environment issues.</w:t>
-      </w:r>
-      <w:proofErr w:type="gramEnd"/>
-      <w:r>
-        <w:rPr>
-          <w:rFonts w:ascii="Verdana" w:hAnsi="Verdana"/>
-        </w:rPr>
-        <w:t xml:space="preserve"> </w:t>
+      <w:r>
+        <w:rPr>
+          <w:rFonts w:ascii="Verdana" w:hAnsi="Verdana"/>
+        </w:rPr>
+        <w:t xml:space="preserve">Responsibly handled Production Environment issues. </w:t>
       </w:r>
       <w:r>
         <w:rPr>
@@ -3289,9 +3482,235 @@
     </w:lvl>
   </w:abstractNum>
   <w:abstractNum w:abstractNumId="2">
+    <w:nsid w:val="153C45E3"/>
+    <w:multiLevelType w:val="hybridMultilevel"/>
+    <w:tmpl w:val="B25E6A84"/>
+    <w:lvl w:ilvl="0" w:tplc="40090001">
+      <w:start w:val="1"/>
+      <w:numFmt w:val="bullet"/>
+      <w:lvlText w:val=""/>
+      <w:lvlJc w:val="left"/>
+      <w:pPr>
+        <w:ind w:left="720" w:hanging="360"/>
+      </w:pPr>
+      <w:rPr>
+        <w:rFonts w:ascii="Symbol" w:hAnsi="Symbol" w:hint="default"/>
+      </w:rPr>
+    </w:lvl>
+    <w:lvl w:ilvl="1" w:tplc="40090003" w:tentative="1">
+      <w:start w:val="1"/>
+      <w:numFmt w:val="bullet"/>
+      <w:lvlText w:val="o"/>
+      <w:lvlJc w:val="left"/>
+      <w:pPr>
+        <w:ind w:left="1440" w:hanging="360"/>
+      </w:pPr>
+      <w:rPr>
+        <w:rFonts w:ascii="Courier New" w:hAnsi="Courier New" w:cs="Courier New" w:hint="default"/>
+      </w:rPr>
+    </w:lvl>
+    <w:lvl w:ilvl="2" w:tplc="40090005" w:tentative="1">
+      <w:start w:val="1"/>
+      <w:numFmt w:val="bullet"/>
+      <w:lvlText w:val=""/>
+      <w:lvlJc w:val="left"/>
+      <w:pPr>
+        <w:ind w:left="2160" w:hanging="360"/>
+      </w:pPr>
+      <w:rPr>
+        <w:rFonts w:ascii="Wingdings" w:hAnsi="Wingdings" w:hint="default"/>
+      </w:rPr>
+    </w:lvl>
+    <w:lvl w:ilvl="3" w:tplc="40090001" w:tentative="1">
+      <w:start w:val="1"/>
+      <w:numFmt w:val="bullet"/>
+      <w:lvlText w:val=""/>
+      <w:lvlJc w:val="left"/>
+      <w:pPr>
+        <w:ind w:left="2880" w:hanging="360"/>
+      </w:pPr>
+      <w:rPr>
+        <w:rFonts w:ascii="Symbol" w:hAnsi="Symbol" w:hint="default"/>
+      </w:rPr>
+    </w:lvl>
+    <w:lvl w:ilvl="4" w:tplc="40090003" w:tentative="1">
+      <w:start w:val="1"/>
+      <w:numFmt w:val="bullet"/>
+      <w:lvlText w:val="o"/>
+      <w:lvlJc w:val="left"/>
+      <w:pPr>
+        <w:ind w:left="3600" w:hanging="360"/>
+      </w:pPr>
+      <w:rPr>
+        <w:rFonts w:ascii="Courier New" w:hAnsi="Courier New" w:cs="Courier New" w:hint="default"/>
+      </w:rPr>
+    </w:lvl>
+    <w:lvl w:ilvl="5" w:tplc="40090005" w:tentative="1">
+      <w:start w:val="1"/>
+      <w:numFmt w:val="bullet"/>
+      <w:lvlText w:val=""/>
+      <w:lvlJc w:val="left"/>
+      <w:pPr>
+        <w:ind w:left="4320" w:hanging="360"/>
+      </w:pPr>
+      <w:rPr>
+        <w:rFonts w:ascii="Wingdings" w:hAnsi="Wingdings" w:hint="default"/>
+      </w:rPr>
+    </w:lvl>
+    <w:lvl w:ilvl="6" w:tplc="40090001" w:tentative="1">
+      <w:start w:val="1"/>
+      <w:numFmt w:val="bullet"/>
+      <w:lvlText w:val=""/>
+      <w:lvlJc w:val="left"/>
+      <w:pPr>
+        <w:ind w:left="5040" w:hanging="360"/>
+      </w:pPr>
+      <w:rPr>
+        <w:rFonts w:ascii="Symbol" w:hAnsi="Symbol" w:hint="default"/>
+      </w:rPr>
+    </w:lvl>
+    <w:lvl w:ilvl="7" w:tplc="40090003" w:tentative="1">
+      <w:start w:val="1"/>
+      <w:numFmt w:val="bullet"/>
+      <w:lvlText w:val="o"/>
+      <w:lvlJc w:val="left"/>
+      <w:pPr>
+        <w:ind w:left="5760" w:hanging="360"/>
+      </w:pPr>
+      <w:rPr>
+        <w:rFonts w:ascii="Courier New" w:hAnsi="Courier New" w:cs="Courier New" w:hint="default"/>
+      </w:rPr>
+    </w:lvl>
+    <w:lvl w:ilvl="8" w:tplc="40090005" w:tentative="1">
+      <w:start w:val="1"/>
+      <w:numFmt w:val="bullet"/>
+      <w:lvlText w:val=""/>
+      <w:lvlJc w:val="left"/>
+      <w:pPr>
+        <w:ind w:left="6480" w:hanging="360"/>
+      </w:pPr>
+      <w:rPr>
+        <w:rFonts w:ascii="Wingdings" w:hAnsi="Wingdings" w:hint="default"/>
+      </w:rPr>
+    </w:lvl>
+  </w:abstractNum>
+  <w:abstractNum w:abstractNumId="3">
+    <w:nsid w:val="18D26E11"/>
+    <w:multiLevelType w:val="hybridMultilevel"/>
+    <w:tmpl w:val="A2E23E02"/>
+    <w:lvl w:ilvl="0" w:tplc="40090001">
+      <w:start w:val="1"/>
+      <w:numFmt w:val="bullet"/>
+      <w:lvlText w:val=""/>
+      <w:lvlJc w:val="left"/>
+      <w:pPr>
+        <w:ind w:left="720" w:hanging="360"/>
+      </w:pPr>
+      <w:rPr>
+        <w:rFonts w:ascii="Symbol" w:hAnsi="Symbol" w:hint="default"/>
+      </w:rPr>
+    </w:lvl>
+    <w:lvl w:ilvl="1" w:tplc="40090003" w:tentative="1">
+      <w:start w:val="1"/>
+      <w:numFmt w:val="bullet"/>
+      <w:lvlText w:val="o"/>
+      <w:lvlJc w:val="left"/>
+      <w:pPr>
+        <w:ind w:left="1440" w:hanging="360"/>
+      </w:pPr>
+      <w:rPr>
+        <w:rFonts w:ascii="Courier New" w:hAnsi="Courier New" w:cs="Courier New" w:hint="default"/>
+      </w:rPr>
+    </w:lvl>
+    <w:lvl w:ilvl="2" w:tplc="40090005" w:tentative="1">
+      <w:start w:val="1"/>
+      <w:numFmt w:val="bullet"/>
+      <w:lvlText w:val=""/>
+      <w:lvlJc w:val="left"/>
+      <w:pPr>
+        <w:ind w:left="2160" w:hanging="360"/>
+      </w:pPr>
+      <w:rPr>
+        <w:rFonts w:ascii="Wingdings" w:hAnsi="Wingdings" w:hint="default"/>
+      </w:rPr>
+    </w:lvl>
+    <w:lvl w:ilvl="3" w:tplc="40090001" w:tentative="1">
+      <w:start w:val="1"/>
+      <w:numFmt w:val="bullet"/>
+      <w:lvlText w:val=""/>
+      <w:lvlJc w:val="left"/>
+      <w:pPr>
+        <w:ind w:left="2880" w:hanging="360"/>
+      </w:pPr>
+      <w:rPr>
+        <w:rFonts w:ascii="Symbol" w:hAnsi="Symbol" w:hint="default"/>
+      </w:rPr>
+    </w:lvl>
+    <w:lvl w:ilvl="4" w:tplc="40090003" w:tentative="1">
+      <w:start w:val="1"/>
+      <w:numFmt w:val="bullet"/>
+      <w:lvlText w:val="o"/>
+      <w:lvlJc w:val="left"/>
+      <w:pPr>
+        <w:ind w:left="3600" w:hanging="360"/>
+      </w:pPr>
+      <w:rPr>
+        <w:rFonts w:ascii="Courier New" w:hAnsi="Courier New" w:cs="Courier New" w:hint="default"/>
+      </w:rPr>
+    </w:lvl>
+    <w:lvl w:ilvl="5" w:tplc="40090005" w:tentative="1">
+      <w:start w:val="1"/>
+      <w:numFmt w:val="bullet"/>
+      <w:lvlText w:val=""/>
+      <w:lvlJc w:val="left"/>
+      <w:pPr>
+        <w:ind w:left="4320" w:hanging="360"/>
+      </w:pPr>
+      <w:rPr>
+        <w:rFonts w:ascii="Wingdings" w:hAnsi="Wingdings" w:hint="default"/>
+      </w:rPr>
+    </w:lvl>
+    <w:lvl w:ilvl="6" w:tplc="40090001" w:tentative="1">
+      <w:start w:val="1"/>
+      <w:numFmt w:val="bullet"/>
+      <w:lvlText w:val=""/>
+      <w:lvlJc w:val="left"/>
+      <w:pPr>
+        <w:ind w:left="5040" w:hanging="360"/>
+      </w:pPr>
+      <w:rPr>
+        <w:rFonts w:ascii="Symbol" w:hAnsi="Symbol" w:hint="default"/>
+      </w:rPr>
+    </w:lvl>
+    <w:lvl w:ilvl="7" w:tplc="40090003" w:tentative="1">
+      <w:start w:val="1"/>
+      <w:numFmt w:val="bullet"/>
+      <w:lvlText w:val="o"/>
+      <w:lvlJc w:val="left"/>
+      <w:pPr>
+        <w:ind w:left="5760" w:hanging="360"/>
+      </w:pPr>
+      <w:rPr>
+        <w:rFonts w:ascii="Courier New" w:hAnsi="Courier New" w:cs="Courier New" w:hint="default"/>
+      </w:rPr>
+    </w:lvl>
+    <w:lvl w:ilvl="8" w:tplc="40090005" w:tentative="1">
+      <w:start w:val="1"/>
+      <w:numFmt w:val="bullet"/>
+      <w:lvlText w:val=""/>
+      <w:lvlJc w:val="left"/>
+      <w:pPr>
+        <w:ind w:left="6480" w:hanging="360"/>
+      </w:pPr>
+      <w:rPr>
+        <w:rFonts w:ascii="Wingdings" w:hAnsi="Wingdings" w:hint="default"/>
+      </w:rPr>
+    </w:lvl>
+  </w:abstractNum>
+  <w:abstractNum w:abstractNumId="4">
     <w:nsid w:val="1ADC2601"/>
     <w:multiLevelType w:val="hybridMultilevel"/>
-    <w:tmpl w:val="5B58CA3A"/>
+    <w:tmpl w:val="370E762A"/>
     <w:lvl w:ilvl="0" w:tplc="40090001">
       <w:start w:val="1"/>
       <w:numFmt w:val="bullet"/>
@@ -3401,7 +3820,7 @@
       </w:rPr>
     </w:lvl>
   </w:abstractNum>
-  <w:abstractNum w:abstractNumId="3">
+  <w:abstractNum w:abstractNumId="5">
     <w:nsid w:val="1CBC0A42"/>
     <w:multiLevelType w:val="hybridMultilevel"/>
     <w:tmpl w:val="027465AE"/>
@@ -3490,7 +3909,7 @@
       </w:pPr>
     </w:lvl>
   </w:abstractNum>
-  <w:abstractNum w:abstractNumId="4">
+  <w:abstractNum w:abstractNumId="6">
     <w:nsid w:val="25F1542C"/>
     <w:multiLevelType w:val="hybridMultilevel"/>
     <w:tmpl w:val="A852019A"/>
@@ -3579,7 +3998,7 @@
       </w:pPr>
     </w:lvl>
   </w:abstractNum>
-  <w:abstractNum w:abstractNumId="5">
+  <w:abstractNum w:abstractNumId="7">
     <w:nsid w:val="32772CBC"/>
     <w:multiLevelType w:val="hybridMultilevel"/>
     <w:tmpl w:val="A3D0F3C4"/>
@@ -3668,7 +4087,7 @@
       </w:pPr>
     </w:lvl>
   </w:abstractNum>
-  <w:abstractNum w:abstractNumId="6">
+  <w:abstractNum w:abstractNumId="8">
     <w:nsid w:val="37D220C4"/>
     <w:multiLevelType w:val="hybridMultilevel"/>
     <w:tmpl w:val="4EA81962"/>
@@ -3781,7 +4200,7 @@
       </w:rPr>
     </w:lvl>
   </w:abstractNum>
-  <w:abstractNum w:abstractNumId="7">
+  <w:abstractNum w:abstractNumId="9">
     <w:nsid w:val="38927DD2"/>
     <w:multiLevelType w:val="hybridMultilevel"/>
     <w:tmpl w:val="7CEC05DE"/>
@@ -3921,7 +4340,7 @@
       </w:rPr>
     </w:lvl>
   </w:abstractNum>
-  <w:abstractNum w:abstractNumId="8">
+  <w:abstractNum w:abstractNumId="10">
     <w:nsid w:val="3CF828CE"/>
     <w:multiLevelType w:val="hybridMultilevel"/>
     <w:tmpl w:val="0CC65632"/>
@@ -4011,7 +4430,7 @@
       </w:pPr>
     </w:lvl>
   </w:abstractNum>
-  <w:abstractNum w:abstractNumId="9">
+  <w:abstractNum w:abstractNumId="11">
     <w:nsid w:val="3E323E3E"/>
     <w:multiLevelType w:val="hybridMultilevel"/>
     <w:tmpl w:val="2AD8FEC8"/>
@@ -4151,7 +4570,7 @@
       </w:rPr>
     </w:lvl>
   </w:abstractNum>
-  <w:abstractNum w:abstractNumId="10">
+  <w:abstractNum w:abstractNumId="12">
     <w:nsid w:val="42F2062A"/>
     <w:multiLevelType w:val="hybridMultilevel"/>
     <w:tmpl w:val="51D0F1A0"/>
@@ -4240,7 +4659,7 @@
       </w:pPr>
     </w:lvl>
   </w:abstractNum>
-  <w:abstractNum w:abstractNumId="11">
+  <w:abstractNum w:abstractNumId="13">
     <w:nsid w:val="46C40B7F"/>
     <w:multiLevelType w:val="hybridMultilevel"/>
     <w:tmpl w:val="E800D010"/>
@@ -4353,7 +4772,7 @@
       </w:rPr>
     </w:lvl>
   </w:abstractNum>
-  <w:abstractNum w:abstractNumId="12">
+  <w:abstractNum w:abstractNumId="14">
     <w:nsid w:val="4E8D39E7"/>
     <w:multiLevelType w:val="hybridMultilevel"/>
     <w:tmpl w:val="012678A8"/>
@@ -4442,7 +4861,7 @@
       </w:pPr>
     </w:lvl>
   </w:abstractNum>
-  <w:abstractNum w:abstractNumId="13">
+  <w:abstractNum w:abstractNumId="15">
     <w:nsid w:val="56610BBF"/>
     <w:multiLevelType w:val="hybridMultilevel"/>
     <w:tmpl w:val="8FDC91FC"/>
@@ -4555,7 +4974,7 @@
       </w:rPr>
     </w:lvl>
   </w:abstractNum>
-  <w:abstractNum w:abstractNumId="14">
+  <w:abstractNum w:abstractNumId="16">
     <w:nsid w:val="59AB2D75"/>
     <w:multiLevelType w:val="hybridMultilevel"/>
     <w:tmpl w:val="49187C38"/>
@@ -4695,7 +5114,7 @@
       </w:rPr>
     </w:lvl>
   </w:abstractNum>
-  <w:abstractNum w:abstractNumId="15">
+  <w:abstractNum w:abstractNumId="17">
     <w:nsid w:val="68ED09EC"/>
     <w:multiLevelType w:val="hybridMultilevel"/>
     <w:tmpl w:val="CC5EDA2A"/>
@@ -4835,7 +5254,7 @@
       </w:rPr>
     </w:lvl>
   </w:abstractNum>
-  <w:abstractNum w:abstractNumId="16">
+  <w:abstractNum w:abstractNumId="18">
     <w:nsid w:val="6D245BA2"/>
     <w:multiLevelType w:val="hybridMultilevel"/>
     <w:tmpl w:val="76F64E1A"/>
@@ -4924,7 +5343,7 @@
       </w:pPr>
     </w:lvl>
   </w:abstractNum>
-  <w:abstractNum w:abstractNumId="17">
+  <w:abstractNum w:abstractNumId="19">
     <w:nsid w:val="6FEC7705"/>
     <w:multiLevelType w:val="hybridMultilevel"/>
     <w:tmpl w:val="A7F6F830"/>
@@ -5037,7 +5456,7 @@
       </w:rPr>
     </w:lvl>
   </w:abstractNum>
-  <w:abstractNum w:abstractNumId="18">
+  <w:abstractNum w:abstractNumId="20">
     <w:nsid w:val="78B75876"/>
     <w:multiLevelType w:val="hybridMultilevel"/>
     <w:tmpl w:val="027465AE"/>
@@ -5127,61 +5546,67 @@
     </w:lvl>
   </w:abstractNum>
   <w:num w:numId="1">
-    <w:abstractNumId w:val="3"/>
+    <w:abstractNumId w:val="5"/>
   </w:num>
   <w:num w:numId="2">
-    <w:abstractNumId w:val="17"/>
+    <w:abstractNumId w:val="19"/>
   </w:num>
   <w:num w:numId="3">
     <w:abstractNumId w:val="0"/>
   </w:num>
   <w:num w:numId="4">
-    <w:abstractNumId w:val="16"/>
+    <w:abstractNumId w:val="18"/>
   </w:num>
   <w:num w:numId="5">
     <w:abstractNumId w:val="1"/>
   </w:num>
   <w:num w:numId="6">
+    <w:abstractNumId w:val="10"/>
+  </w:num>
+  <w:num w:numId="7">
+    <w:abstractNumId w:val="20"/>
+  </w:num>
+  <w:num w:numId="8">
+    <w:abstractNumId w:val="13"/>
+  </w:num>
+  <w:num w:numId="9">
+    <w:abstractNumId w:val="4"/>
+  </w:num>
+  <w:num w:numId="10">
+    <w:abstractNumId w:val="12"/>
+  </w:num>
+  <w:num w:numId="11">
+    <w:abstractNumId w:val="17"/>
+  </w:num>
+  <w:num w:numId="12">
+    <w:abstractNumId w:val="16"/>
+  </w:num>
+  <w:num w:numId="13">
+    <w:abstractNumId w:val="11"/>
+  </w:num>
+  <w:num w:numId="14">
+    <w:abstractNumId w:val="9"/>
+  </w:num>
+  <w:num w:numId="15">
+    <w:abstractNumId w:val="14"/>
+  </w:num>
+  <w:num w:numId="16">
+    <w:abstractNumId w:val="6"/>
+  </w:num>
+  <w:num w:numId="17">
+    <w:abstractNumId w:val="7"/>
+  </w:num>
+  <w:num w:numId="18">
     <w:abstractNumId w:val="8"/>
   </w:num>
-  <w:num w:numId="7">
-    <w:abstractNumId w:val="18"/>
-  </w:num>
-  <w:num w:numId="8">
-    <w:abstractNumId w:val="11"/>
-  </w:num>
-  <w:num w:numId="9">
-    <w:abstractNumId w:val="2"/>
-  </w:num>
-  <w:num w:numId="10">
-    <w:abstractNumId w:val="10"/>
-  </w:num>
-  <w:num w:numId="11">
+  <w:num w:numId="19">
     <w:abstractNumId w:val="15"/>
   </w:num>
-  <w:num w:numId="12">
-    <w:abstractNumId w:val="14"/>
+  <w:num w:numId="20">
+    <w:abstractNumId w:val="3"/>
   </w:num>
-  <w:num w:numId="13">
-    <w:abstractNumId w:val="9"/>
-  </w:num>
-  <w:num w:numId="14">
-    <w:abstractNumId w:val="7"/>
-  </w:num>
-  <w:num w:numId="15">
-    <w:abstractNumId w:val="12"/>
-  </w:num>
-  <w:num w:numId="16">
-    <w:abstractNumId w:val="4"/>
-  </w:num>
-  <w:num w:numId="17">
-    <w:abstractNumId w:val="5"/>
-  </w:num>
-  <w:num w:numId="18">
-    <w:abstractNumId w:val="6"/>
-  </w:num>
-  <w:num w:numId="19">
-    <w:abstractNumId w:val="13"/>
+  <w:num w:numId="21">
+    <w:abstractNumId w:val="2"/>
   </w:num>
   <w:numIdMacAtCleanup w:val="10"/>
 </w:numbering>
@@ -7005,7 +7430,7 @@
 </file>
 
 <file path=customXml/itemProps1.xml><?xml version="1.0" encoding="utf-8"?>
-<ds:datastoreItem xmlns:ds="http://schemas.openxmlformats.org/officeDocument/2006/customXml" ds:itemID="{F917345F-19BC-42E9-B2E1-F417D6B880AD}">
+<ds:datastoreItem xmlns:ds="http://schemas.openxmlformats.org/officeDocument/2006/customXml" ds:itemID="{0198875E-32AE-45D9-A317-9D6BD2C3A300}">
   <ds:schemaRefs>
     <ds:schemaRef ds:uri="http://schemas.openxmlformats.org/officeDocument/2006/bibliography"/>
   </ds:schemaRefs>

</xml_diff>